<commit_message>
lazy and Lateinit variable declaration Theorey concepts added.
</commit_message>
<xml_diff>
--- a/KotlinTopics/NullSafeOperators/NullSafeOperators.docx
+++ b/KotlinTopics/NullSafeOperators/NullSafeOperators.docx
@@ -67,6 +67,11 @@
           <w:lang w:val="en-US"/>
         </w:rPr>
         <w:br/>
+      </w:r>
+      <w:r>
+        <w:rPr>
+          <w:lang w:val="en-US"/>
+        </w:rPr>
         <w:t>1.Assign null values in kotlin for Type inference is allowed.</w:t>
       </w:r>
     </w:p>
@@ -791,30 +796,27 @@
     <w:p>
       <w:pPr>
         <w:rPr>
-          <w:b/>
-          <w:bCs/>
-          <w:i/>
-          <w:iCs/>
-          <w:lang w:val="en-US"/>
-        </w:rPr>
-      </w:pPr>
-      <w:r>
-        <w:rPr>
-          <w:b/>
-          <w:bCs/>
-          <w:i/>
-          <w:iCs/>
-          <w:lang w:val="en-US"/>
-        </w:rPr>
-        <w:br/>
+          <w:lang w:val="en-US"/>
+        </w:rPr>
+      </w:pPr>
+      <w:r>
+        <w:rPr>
+          <w:b/>
+          <w:bCs/>
+          <w:i/>
+          <w:iCs/>
+          <w:lang w:val="en-US"/>
+        </w:rPr>
+        <w:br/>
+      </w:r>
+      <w:r>
+        <w:rPr>
+          <w:lang w:val="en-US"/>
+        </w:rPr>
         <w:t xml:space="preserve">2. Assgin null values in kotlin for </w:t>
       </w:r>
       <w:r>
         <w:rPr>
-          <w:b/>
-          <w:bCs/>
-          <w:i/>
-          <w:iCs/>
           <w:lang w:val="en-US"/>
         </w:rPr>
         <w:t>datatypes mentioned is Invalid.</w:t>
@@ -1548,19 +1550,11 @@
     <w:p>
       <w:pPr>
         <w:rPr>
-          <w:b/>
-          <w:bCs/>
-          <w:i/>
-          <w:iCs/>
-          <w:lang w:val="en-US"/>
-        </w:rPr>
-      </w:pPr>
-      <w:r>
-        <w:rPr>
-          <w:b/>
-          <w:bCs/>
-          <w:i/>
-          <w:iCs/>
+          <w:lang w:val="en-US"/>
+        </w:rPr>
+      </w:pPr>
+      <w:r>
+        <w:rPr>
           <w:lang w:val="en-US"/>
         </w:rPr>
         <w:t>In Kotiln we cannot assign null values to variables with DataType.</w:t>
@@ -1569,10 +1563,6 @@
     <w:p>
       <w:pPr>
         <w:rPr>
-          <w:b/>
-          <w:bCs/>
-          <w:i/>
-          <w:iCs/>
           <w:sz w:val="28"/>
           <w:szCs w:val="24"/>
           <w:lang w:val="en-US"/>
@@ -1580,10 +1570,6 @@
       </w:pPr>
       <w:r>
         <w:rPr>
-          <w:b/>
-          <w:bCs/>
-          <w:i/>
-          <w:iCs/>
           <w:sz w:val="28"/>
           <w:szCs w:val="24"/>
           <w:lang w:val="en-US"/>
@@ -1592,10 +1578,6 @@
       </w:r>
       <w:r>
         <w:rPr>
-          <w:b/>
-          <w:bCs/>
-          <w:i/>
-          <w:iCs/>
           <w:sz w:val="28"/>
           <w:szCs w:val="24"/>
           <w:lang w:val="en-US"/>
@@ -3633,19 +3615,7 @@
           <w:szCs w:val="24"/>
           <w:lang w:val="en-US"/>
         </w:rPr>
-        <w:t>let</w:t>
-      </w:r>
-      <w:r>
-        <w:rPr>
-          <w:b/>
-          <w:bCs/>
-          <w:i/>
-          <w:iCs/>
-          <w:sz w:val="28"/>
-          <w:szCs w:val="24"/>
-          <w:lang w:val="en-US"/>
-        </w:rPr>
-        <w:t>)</w:t>
+        <w:t>let)</w:t>
       </w:r>
     </w:p>
     <w:p>

</xml_diff>